<commit_message>
Mudança de Casos de Uso
</commit_message>
<xml_diff>
--- a/Documentação/Documentação.docx
+++ b/Documentação/Documentação.docx
@@ -1,6 +1,6 @@
 
 <file path=word/document.xml><?xml version="1.0" encoding="utf-8"?>
-<w:document xmlns:w14="http://schemas.microsoft.com/office/word/2010/wordml" xmlns:wp14="http://schemas.microsoft.com/office/word/2010/wordprocessingDrawing" xmlns:w="http://schemas.openxmlformats.org/wordprocessingml/2006/main" xmlns:mc="http://schemas.openxmlformats.org/markup-compatibility/2006" xmlns:r="http://schemas.openxmlformats.org/officeDocument/2006/relationships" xmlns:v="urn:schemas-microsoft-com:vml" xmlns:o="urn:schemas-microsoft-com:office:office" mc:Ignorable="w14 wp14">
+<w:document xmlns:w14="http://schemas.microsoft.com/office/word/2010/wordml" xmlns:wp14="http://schemas.microsoft.com/office/word/2010/wordprocessingDrawing" xmlns:w="http://schemas.openxmlformats.org/wordprocessingml/2006/main" xmlns:mc="http://schemas.openxmlformats.org/markup-compatibility/2006" xmlns:r="http://schemas.openxmlformats.org/officeDocument/2006/relationships" xmlns:v="urn:schemas-microsoft-com:vml" xmlns:o="urn:schemas-microsoft-com:office:office" xmlns:wp="http://schemas.openxmlformats.org/drawingml/2006/wordprocessingDrawing" xmlns:a="http://schemas.openxmlformats.org/drawingml/2006/main" xmlns:pic="http://schemas.openxmlformats.org/drawingml/2006/picture" xmlns:a14="http://schemas.microsoft.com/office/drawing/2010/main" mc:Ignorable="w14 wp14">
   <w:body>
     <w:p xmlns:wp14="http://schemas.microsoft.com/office/word/2010/wordml" wp14:textId="77777777">
       <w:pPr>
@@ -3349,7 +3349,111 @@
           <w:shd w:val="clear" w:fill="auto"/>
           <w:lang w:val="en-US"/>
         </w:rPr>
-        <w:t xml:space="preserve">O projeto pode ser encontrado em:</w:t>
+        <w:t xml:space="preserve">O </w:t>
+      </w:r>
+      <w:r>
+        <w:rPr>
+          <w:rFonts w:ascii="Arial" w:hAnsi="Arial" w:eastAsia="Arial" w:cs="Arial"/>
+          <w:color w:val="auto"/>
+          <w:spacing w:val="0"/>
+          <w:position w:val="0"/>
+          <w:sz w:val="22"/>
+          <w:szCs w:val="22"/>
+          <w:shd w:val="clear" w:fill="auto"/>
+          <w:lang w:val="en-US"/>
+        </w:rPr>
+        <w:t xml:space="preserve">projeto</w:t>
+      </w:r>
+      <w:r>
+        <w:rPr>
+          <w:rFonts w:ascii="Arial" w:hAnsi="Arial" w:eastAsia="Arial" w:cs="Arial"/>
+          <w:color w:val="auto"/>
+          <w:spacing w:val="0"/>
+          <w:position w:val="0"/>
+          <w:sz w:val="22"/>
+          <w:szCs w:val="22"/>
+          <w:shd w:val="clear" w:fill="auto"/>
+          <w:lang w:val="en-US"/>
+        </w:rPr>
+        <w:t xml:space="preserve"> </w:t>
+      </w:r>
+      <w:r>
+        <w:rPr>
+          <w:rFonts w:ascii="Arial" w:hAnsi="Arial" w:eastAsia="Arial" w:cs="Arial"/>
+          <w:color w:val="auto"/>
+          <w:spacing w:val="0"/>
+          <w:position w:val="0"/>
+          <w:sz w:val="22"/>
+          <w:szCs w:val="22"/>
+          <w:shd w:val="clear" w:fill="auto"/>
+          <w:lang w:val="en-US"/>
+        </w:rPr>
+        <w:t xml:space="preserve">pode</w:t>
+      </w:r>
+      <w:r>
+        <w:rPr>
+          <w:rFonts w:ascii="Arial" w:hAnsi="Arial" w:eastAsia="Arial" w:cs="Arial"/>
+          <w:color w:val="auto"/>
+          <w:spacing w:val="0"/>
+          <w:position w:val="0"/>
+          <w:sz w:val="22"/>
+          <w:szCs w:val="22"/>
+          <w:shd w:val="clear" w:fill="auto"/>
+          <w:lang w:val="en-US"/>
+        </w:rPr>
+        <w:t xml:space="preserve"> ser </w:t>
+      </w:r>
+      <w:r>
+        <w:rPr>
+          <w:rFonts w:ascii="Arial" w:hAnsi="Arial" w:eastAsia="Arial" w:cs="Arial"/>
+          <w:color w:val="auto"/>
+          <w:spacing w:val="0"/>
+          <w:position w:val="0"/>
+          <w:sz w:val="22"/>
+          <w:szCs w:val="22"/>
+          <w:shd w:val="clear" w:fill="auto"/>
+          <w:lang w:val="en-US"/>
+        </w:rPr>
+        <w:t xml:space="preserve">encontrado</w:t>
+      </w:r>
+      <w:r>
+        <w:rPr>
+          <w:rFonts w:ascii="Arial" w:hAnsi="Arial" w:eastAsia="Arial" w:cs="Arial"/>
+          <w:color w:val="auto"/>
+          <w:spacing w:val="0"/>
+          <w:position w:val="0"/>
+          <w:sz w:val="22"/>
+          <w:szCs w:val="22"/>
+          <w:shd w:val="clear" w:fill="auto"/>
+          <w:lang w:val="en-US"/>
+        </w:rPr>
+        <w:t xml:space="preserve"> </w:t>
+      </w:r>
+      <w:r>
+        <w:rPr>
+          <w:rFonts w:ascii="Arial" w:hAnsi="Arial" w:eastAsia="Arial" w:cs="Arial"/>
+          <w:color w:val="auto"/>
+          <w:spacing w:val="0"/>
+          <w:position w:val="0"/>
+          <w:sz w:val="22"/>
+          <w:szCs w:val="22"/>
+          <w:shd w:val="clear" w:fill="auto"/>
+          <w:lang w:val="en-US"/>
+        </w:rPr>
+        <w:t xml:space="preserve">em</w:t>
+      </w:r>
+      <w:r>
+        <w:rPr>
+          <w:rFonts w:ascii="Arial" w:hAnsi="Arial" w:eastAsia="Arial" w:cs="Arial"/>
+          <w:color w:val="auto"/>
+          <w:spacing w:val="0"/>
+          <w:position w:val="0"/>
+          <w:sz w:val="22"/>
+          <w:szCs w:val="22"/>
+          <w:shd w:val="clear" w:fill="auto"/>
+          <w:lang w:val="en-US"/>
+        </w:rPr>
+        <w:t xml:space="preserve">:</w:t>
       </w:r>
       <w:r>
         <w:rPr>
@@ -3362,7 +3466,7 @@
         </w:rPr>
         <w:br/>
       </w:r>
-      <w:hyperlink xmlns:r="http://schemas.openxmlformats.org/officeDocument/2006/relationships" r:id="R8de8722a6a1043ae">
+      <w:hyperlink xmlns:r="http://schemas.openxmlformats.org/officeDocument/2006/relationships" r:id="R39ecf27bb64542dc">
         <w:r>
           <w:rPr>
             <w:rFonts w:ascii="Arial" w:hAnsi="Arial" w:eastAsia="Arial" w:cs="Arial"/>
@@ -8121,55 +8225,64 @@
         </w:rPr>
       </w:pPr>
     </w:p>
-    <w:p xmlns:wp14="http://schemas.microsoft.com/office/word/2010/wordml" wp14:textId="77777777">
-      <w:pPr>
-        <w:suppressAutoHyphens w:val="true"/>
-        <w:spacing w:before="0" w:after="0" w:line="276"/>
+    <w:p>
+      <w:pPr>
+        <w:pStyle w:val="Normal"/>
+        <w:spacing w:before="0" w:after="0" w:line="276" w:lineRule="auto"/>
         <w:ind w:left="0" w:right="0" w:firstLine="0"/>
         <w:jc w:val="left"/>
-        <w:rPr>
-          <w:rFonts w:ascii="Calibri" w:hAnsi="Calibri" w:eastAsia="Calibri" w:cs="Calibri"/>
-          <w:color w:val="auto"/>
-          <w:spacing w:val="0"/>
-          <w:position w:val="0"/>
-          <w:sz w:val="22"/>
-          <w:shd w:val="clear" w:fill="auto"/>
-        </w:rPr>
-      </w:pPr>
-      <w:r>
-        <w:object w:dxaOrig="5325" w:dyaOrig="2166" w14:anchorId="6B559EE9">
-          <v:rect xmlns:o="urn:schemas-microsoft-com:office:office" xmlns:v="urn:schemas-microsoft-com:vml" id="rectole0000000000" style="width:266.250000pt;height:108.300000pt" o:ole="" o:preferrelative="t">
-            <o:lock v:ext="edit"/>
-            <v:imagedata xmlns:r="http://schemas.openxmlformats.org/officeDocument/2006/relationships" o:title="" r:id="docRId3"/>
-          </v:rect>
-          <o:OLEObject xmlns:r="http://schemas.openxmlformats.org/officeDocument/2006/relationships" xmlns:o="urn:schemas-microsoft-com:office:office" Type="Embed" ProgID="StaticMetafile" ShapeID="rectole0000000000" DrawAspect="Content" ObjectID="0000000000" r:id="docRId2"/>
-        </w:object>
-      </w:r>
-    </w:p>
-    <w:p xmlns:wp14="http://schemas.microsoft.com/office/word/2010/wordml" wp14:textId="77777777">
-      <w:pPr>
-        <w:suppressAutoHyphens w:val="true"/>
-        <w:spacing w:before="0" w:after="0" w:line="240"/>
+      </w:pPr>
+      <w:r>
+        <w:drawing>
+          <wp:inline wp14:editId="14EF002A" wp14:anchorId="171D077C">
+            <wp:extent cx="3419952" cy="2057687"/>
+            <wp:effectExtent l="0" t="0" r="0" b="0"/>
+            <wp:docPr id="854742233" name="" title=""/>
+            <wp:cNvGraphicFramePr>
+              <a:graphicFrameLocks noChangeAspect="1"/>
+            </wp:cNvGraphicFramePr>
+            <a:graphic>
+              <a:graphicData uri="http://schemas.openxmlformats.org/drawingml/2006/picture">
+                <pic:pic>
+                  <pic:nvPicPr>
+                    <pic:cNvPr id="0" name=""/>
+                    <pic:cNvPicPr/>
+                  </pic:nvPicPr>
+                  <pic:blipFill>
+                    <a:blip r:embed="Rbe5544cc0c534f84">
+                      <a:extLst>
+                        <a:ext xmlns:a="http://schemas.openxmlformats.org/drawingml/2006/main" uri="{28A0092B-C50C-407E-A947-70E740481C1C}">
+                          <a14:useLocalDpi val="0"/>
+                        </a:ext>
+                      </a:extLst>
+                    </a:blip>
+                    <a:stretch>
+                      <a:fillRect/>
+                    </a:stretch>
+                  </pic:blipFill>
+                  <pic:spPr>
+                    <a:xfrm>
+                      <a:off x="0" y="0"/>
+                      <a:ext cx="3419952" cy="2057687"/>
+                    </a:xfrm>
+                    <a:prstGeom prst="rect">
+                      <a:avLst/>
+                    </a:prstGeom>
+                  </pic:spPr>
+                </pic:pic>
+              </a:graphicData>
+            </a:graphic>
+          </wp:inline>
+        </w:drawing>
+      </w:r>
+    </w:p>
+    <w:p xmlns:wp14="http://schemas.microsoft.com/office/word/2010/wordml" wp14:textId="64A6B50C">
+      <w:pPr>
+        <w:suppressAutoHyphens w:val="true"/>
+        <w:spacing w:before="0" w:after="0" w:line="240" w:lineRule="auto"/>
         <w:ind w:left="0" w:right="0" w:firstLine="0"/>
         <w:jc w:val="left"/>
-        <w:rPr>
-          <w:rFonts w:ascii="Calibri" w:hAnsi="Calibri" w:eastAsia="Calibri" w:cs="Calibri"/>
-          <w:color w:val="auto"/>
-          <w:spacing w:val="0"/>
-          <w:position w:val="0"/>
-          <w:sz w:val="22"/>
-          <w:shd w:val="clear" w:fill="auto"/>
-        </w:rPr>
-      </w:pPr>
-      <w:r>
-        <w:object w:dxaOrig="5304" w:dyaOrig="4433" w14:anchorId="0A932E29">
-          <v:rect xmlns:o="urn:schemas-microsoft-com:office:office" xmlns:v="urn:schemas-microsoft-com:vml" id="rectole0000000001" style="width:265.200000pt;height:221.650000pt" o:ole="" o:preferrelative="t">
-            <o:lock v:ext="edit"/>
-            <v:imagedata xmlns:r="http://schemas.openxmlformats.org/officeDocument/2006/relationships" o:title="" r:id="docRId5"/>
-          </v:rect>
-          <o:OLEObject xmlns:r="http://schemas.openxmlformats.org/officeDocument/2006/relationships" xmlns:o="urn:schemas-microsoft-com:office:office" Type="Embed" ProgID="StaticMetafile" ShapeID="rectole0000000001" DrawAspect="Content" ObjectID="0000000001" r:id="docRId4"/>
-        </w:object>
-      </w:r>
+      </w:pPr>
     </w:p>
     <w:p xmlns:wp14="http://schemas.microsoft.com/office/word/2010/wordml" wp14:textId="77777777">
       <w:pPr>
@@ -8852,5 +8965,11 @@
 </file>
 
 <file path=word/styles.xml><?xml version="1.0" encoding="utf-8"?>
-<w:styles xmlns:w14="http://schemas.microsoft.com/office/word/2010/wordml" xmlns:wp14="http://schemas.microsoft.com/office/word/2010/wordprocessingDrawing" xmlns:w="http://schemas.openxmlformats.org/wordprocessingml/2006/main" xmlns:mc="http://schemas.openxmlformats.org/markup-compatibility/2006" mc:Ignorable="w14 wp14"/>
+<w:styles xmlns:w14="http://schemas.microsoft.com/office/word/2010/wordml" xmlns:wp14="http://schemas.microsoft.com/office/word/2010/wordprocessingDrawing" xmlns:w="http://schemas.openxmlformats.org/wordprocessingml/2006/main" xmlns:mc="http://schemas.openxmlformats.org/markup-compatibility/2006" mc:Ignorable="w14 wp14">
+  <w:style xmlns:w14="http://schemas.microsoft.com/office/word/2010/wordml" xmlns:mc="http://schemas.openxmlformats.org/markup-compatibility/2006" xmlns:w="http://schemas.openxmlformats.org/wordprocessingml/2006/main" w:type="paragraph" w:styleId="Normal" w:default="1" mc:Ignorable="w14">
+    <w:name xmlns:w="http://schemas.openxmlformats.org/wordprocessingml/2006/main" w:val="Normal"/>
+    <w:uiPriority xmlns:w="http://schemas.openxmlformats.org/wordprocessingml/2006/main" w:val="0"/>
+    <w:qFormat xmlns:w="http://schemas.openxmlformats.org/wordprocessingml/2006/main"/>
+  </w:style>
+</w:styles>
 </file>
</xml_diff>